<commit_message>
Criação de pasta para artefatos do Estudo Orientado
</commit_message>
<xml_diff>
--- a/Avaliação/EvoluçãoRepositórios.docx
+++ b/Avaliação/EvoluçãoRepositórios.docx
@@ -27,14 +27,8 @@
         <w:p>
           <w:pPr>
             <w:pStyle w:val="CabealhodoSumrio"/>
-            <w:rPr>
-              <w:color w:val="2E74B5" w:themeColor="accent1" w:themeShade="BF"/>
-            </w:rPr>
           </w:pPr>
           <w:r>
-            <w:rPr>
-              <w:color w:val="2E74B5" w:themeColor="accent1" w:themeShade="BF"/>
-            </w:rPr>
             <w:t>Sumário</w:t>
           </w:r>
         </w:p>
@@ -593,7 +587,13 @@
         </w:p>
       </w:sdtContent>
     </w:sdt>
-    <w:p/>
+    <w:p>
+      <w:r>
+        <w:t>Atualizado até 3/3/2014 às 17:55</w:t>
+      </w:r>
+      <w:bookmarkStart w:id="0" w:name="_GoBack"/>
+      <w:bookmarkEnd w:id="0"/>
+    </w:p>
     <w:p>
       <w:r>
         <w:br w:type="page"/>
@@ -603,18 +603,18 @@
       <w:pPr>
         <w:pStyle w:val="Ttulo1"/>
       </w:pPr>
-      <w:bookmarkStart w:id="0" w:name="_Toc380310424"/>
+      <w:bookmarkStart w:id="1" w:name="_Toc380310424"/>
       <w:r>
         <w:lastRenderedPageBreak/>
         <w:t>Sapos</w:t>
       </w:r>
-      <w:bookmarkEnd w:id="0"/>
+      <w:bookmarkEnd w:id="1"/>
     </w:p>
     <w:p>
       <w:pPr>
         <w:pStyle w:val="Ttulo2"/>
       </w:pPr>
-      <w:bookmarkStart w:id="1" w:name="_Toc380310425"/>
+      <w:bookmarkStart w:id="2" w:name="_Toc380310425"/>
       <w:r>
         <w:t>20140213</w:t>
       </w:r>
@@ -670,7 +670,7 @@
         </w:drawing>
       </w:r>
     </w:p>
-    <w:bookmarkEnd w:id="1"/>
+    <w:bookmarkEnd w:id="2"/>
     <w:p>
       <w:pPr>
         <w:pStyle w:val="PrimeiroPargrafo"/>
@@ -681,23 +681,15 @@
       <w:pPr>
         <w:pStyle w:val="Ttulo2"/>
       </w:pPr>
-      <w:bookmarkStart w:id="2" w:name="_Toc380310426"/>
+      <w:bookmarkStart w:id="3" w:name="_Toc380310426"/>
       <w:r>
         <w:t>20140216</w:t>
       </w:r>
-      <w:bookmarkEnd w:id="2"/>
+      <w:bookmarkEnd w:id="3"/>
     </w:p>
     <w:p>
       <w:r>
-        <w:t xml:space="preserve">Com a inclusão de um </w:t>
-      </w:r>
-      <w:proofErr w:type="spellStart"/>
-      <w:r>
-        <w:t>fork</w:t>
-      </w:r>
-      <w:proofErr w:type="spellEnd"/>
-      <w:r>
-        <w:t>:</w:t>
+        <w:t>Com a inclusão de um fork:</w:t>
       </w:r>
     </w:p>
     <w:p>
@@ -875,22 +867,22 @@
       <w:pPr>
         <w:pStyle w:val="Ttulo1"/>
       </w:pPr>
-      <w:bookmarkStart w:id="3" w:name="_Toc380310427"/>
+      <w:bookmarkStart w:id="4" w:name="_Toc380310427"/>
       <w:r>
         <w:lastRenderedPageBreak/>
         <w:t>DyeVC</w:t>
       </w:r>
-      <w:bookmarkEnd w:id="3"/>
+      <w:bookmarkEnd w:id="4"/>
     </w:p>
     <w:p>
       <w:pPr>
         <w:pStyle w:val="Ttulo2"/>
       </w:pPr>
-      <w:bookmarkStart w:id="4" w:name="_Toc380310428"/>
+      <w:bookmarkStart w:id="5" w:name="_Toc380310428"/>
       <w:r>
         <w:t>20140216</w:t>
       </w:r>
-      <w:bookmarkEnd w:id="4"/>
+      <w:bookmarkEnd w:id="5"/>
     </w:p>
     <w:p>
       <w:pPr>
@@ -1035,8 +1027,6 @@
           </wp:inline>
         </w:drawing>
       </w:r>
-      <w:bookmarkStart w:id="5" w:name="_GoBack"/>
-      <w:bookmarkEnd w:id="5"/>
     </w:p>
     <w:p>
       <w:pPr>
@@ -1060,21 +1050,13 @@
     </w:p>
     <w:p>
       <w:r>
-        <w:t xml:space="preserve">Grafo </w:t>
-      </w:r>
-      <w:proofErr w:type="gramStart"/>
-      <w:r>
-        <w:t xml:space="preserve">desconexo </w:t>
+        <w:t xml:space="preserve">Grafo desconexo </w:t>
       </w:r>
       <w:r>
         <w:sym w:font="Wingdings" w:char="F0E8"/>
       </w:r>
       <w:r>
-        <w:t xml:space="preserve"> Intrusos</w:t>
-      </w:r>
-      <w:proofErr w:type="gramEnd"/>
-      <w:r>
-        <w:t xml:space="preserve"> na topologia</w:t>
+        <w:t xml:space="preserve"> Intrusos na topologia</w:t>
       </w:r>
       <w:r>
         <w:rPr>
@@ -1219,7 +1201,7 @@
       <w:rPr>
         <w:noProof/>
       </w:rPr>
-      <w:t>3</w:t>
+      <w:t>5</w:t>
     </w:r>
     <w:r>
       <w:fldChar w:fldCharType="end"/>
@@ -1227,21 +1209,11 @@
     <w:r>
       <w:t xml:space="preserve"> / </w:t>
     </w:r>
-    <w:r>
-      <w:fldChar w:fldCharType="begin"/>
-    </w:r>
-    <w:r>
-      <w:instrText xml:space="preserve"> DOCPROPERTY  Pages  \* MERGEFORMAT </w:instrText>
-    </w:r>
-    <w:r>
-      <w:fldChar w:fldCharType="separate"/>
-    </w:r>
-    <w:r>
-      <w:t>5</w:t>
-    </w:r>
-    <w:r>
-      <w:fldChar w:fldCharType="end"/>
-    </w:r>
+    <w:fldSimple w:instr=" DOCPROPERTY  Pages  \* MERGEFORMAT ">
+      <w:r>
+        <w:t>5</w:t>
+      </w:r>
+    </w:fldSimple>
   </w:p>
   <w:p>
     <w:pPr>
@@ -3384,7 +3356,7 @@
 </file>
 
 <file path=customXml/itemProps1.xml><?xml version="1.0" encoding="utf-8"?>
-<ds:datastoreItem xmlns:ds="http://schemas.openxmlformats.org/officeDocument/2006/customXml" ds:itemID="{B61E09C0-45CF-43B4-A28A-D65DF3DF8AF5}">
+<ds:datastoreItem xmlns:ds="http://schemas.openxmlformats.org/officeDocument/2006/customXml" ds:itemID="{9F5D6789-C839-41B5-AC32-284193CF86EB}">
   <ds:schemaRefs>
     <ds:schemaRef ds:uri="http://schemas.openxmlformats.org/officeDocument/2006/bibliography"/>
   </ds:schemaRefs>

</xml_diff>